<commit_message>
Removed old sims, fixed half norm, now running both g0~b and g0~1
Removed old sims, fixed half norm, now running both g0~b and g0~1
</commit_message>
<xml_diff>
--- a/Presentation/Figures/Man1.docx
+++ b/Presentation/Figures/Man1.docx
@@ -267,10 +267,15 @@
       </w:r>
       <w:r>
         <w:lastRenderedPageBreak/>
-        <w:t>site by session combinations (hereafter referred to as site-sessions), because they are more likely to represent new individuals. This non-random sampling could cause issues in SECR models by violating the assumption that the observed samples reflect the movement characteristics of the study population. A natural solution to this violation is to avoid preference for novel site-sessions (ie, simple random sampling), at the cost of identifying fewer unique individuals and analyzing more redundant data.</w:t>
-      </w:r>
-      <w:r>
-        <w:br/>
+        <w:t>site by session combinations (hereafter referred to as site-sessions), because they are more likely to represent new individuals. This non-random sampling could cause issues in SECR models by violating the assumption that the observed samples reflect the movement characteristics of the stud</w:t>
+      </w:r>
+      <w:bookmarkStart w:id="3" w:name="_GoBack"/>
+      <w:bookmarkEnd w:id="3"/>
+      <w:r>
+        <w:t>y population. A natural solution to this violation is to avoid preference for novel site-sessions (ie, simple random sampling), at the cost of identifying fewer unique individuals and</w:t>
+      </w:r>
+      <w:r>
+        <w:t xml:space="preserve"> analyzing more redundant data.</w:t>
       </w:r>
     </w:p>
     <w:p>
@@ -321,8 +326,8 @@
       <w:pPr>
         <w:pStyle w:val="Heading1"/>
       </w:pPr>
-      <w:bookmarkStart w:id="3" w:name="methods"/>
-      <w:bookmarkEnd w:id="3"/>
+      <w:bookmarkStart w:id="4" w:name="methods"/>
+      <w:bookmarkEnd w:id="4"/>
       <w:r>
         <w:t>Methods</w:t>
       </w:r>
@@ -339,8 +344,8 @@
       <w:pPr>
         <w:pStyle w:val="Heading2"/>
       </w:pPr>
-      <w:bookmarkStart w:id="4" w:name="data"/>
-      <w:bookmarkEnd w:id="4"/>
+      <w:bookmarkStart w:id="5" w:name="data"/>
+      <w:bookmarkEnd w:id="5"/>
       <w:r>
         <w:t>Empirical Data</w:t>
       </w:r>
@@ -367,11 +372,7 @@
         <w:pStyle w:val="BodyText"/>
       </w:pPr>
       <w:r>
-        <w:t xml:space="preserve">It is important to note that the 1113 samples analyzed were effectively a subsample to begin with; the authors initially chose samples from 377 unique site by session combinations (site-sessions), with the remaining 776 samples chosen randomly. Given that the majority of samples were analyzed (67.7%), and that the majority of </w:t>
-      </w:r>
-      <w:r>
-        <w:lastRenderedPageBreak/>
-        <w:t xml:space="preserve">these samples were chosen randomly from the original sample set, we will treat the dataset as if it is representative of the population of interest. </w:t>
+        <w:t xml:space="preserve">It is important to note that the 1113 samples analyzed were effectively a subsample to begin with; the authors initially chose samples from 377 unique site by session combinations (site-sessions), with the remaining 776 samples chosen randomly. Given that the majority of samples were analyzed (67.7%), and that the majority of these samples were chosen randomly from the original sample set, we will treat the dataset as if it is representative of the population of interest. </w:t>
       </w:r>
     </w:p>
     <w:p>
@@ -391,7 +392,7 @@
           <w:noProof/>
         </w:rPr>
         <w:drawing>
-          <wp:inline distT="0" distB="0" distL="0" distR="0">
+          <wp:inline distT="0" distB="0" distL="0" distR="0" wp14:anchorId="258CE10C" wp14:editId="28A262D3">
             <wp:extent cx="5334000" cy="2790877"/>
             <wp:effectExtent l="0" t="0" r="0" b="0"/>
             <wp:docPr id="1" name="Picture" descr="A typical baited hair-snare trap in northern Minnesota, one of 121 sites in the study conducted by Garshelis and Noyce (2013). Between May and July 2012, black bears left a total of 1642 hair clusters at these sites."/>
@@ -461,8 +462,8 @@
       <w:pPr>
         <w:pStyle w:val="Heading2"/>
       </w:pPr>
-      <w:bookmarkStart w:id="5" w:name="subsampling"/>
-      <w:bookmarkEnd w:id="5"/>
+      <w:bookmarkStart w:id="6" w:name="subsampling"/>
+      <w:bookmarkEnd w:id="6"/>
       <w:r>
         <w:t>Subsampling</w:t>
       </w:r>
@@ -486,11 +487,7 @@
         </w:numPr>
       </w:pPr>
       <w:r>
-        <w:t xml:space="preserve">Random - n samples are chosen at random from the entire data set, without respect to period or site. This type of sampling is, on average, most representative of the original data set; for example, site-sessions that have a </w:t>
-      </w:r>
-      <w:r>
-        <w:lastRenderedPageBreak/>
-        <w:t>large number of samples would have a the largest number of samples in the subsample, and site-sessions with only one sample are unlikely to be chosen.</w:t>
+        <w:t>Random - n samples are chosen at random from the entire data set, without respect to period or site. This type of sampling is, on average, most representative of the original data set; for example, site-sessions that have a large number of samples would have a the largest number of samples in the subsample, and site-sessions with only one sample are unlikely to be chosen.</w:t>
       </w:r>
     </w:p>
     <w:p>
@@ -506,16 +503,16 @@
       <w:r>
         <w:t xml:space="preserve"> This type of subsampling </w:t>
       </w:r>
-      <w:commentRangeStart w:id="6"/>
+      <w:commentRangeStart w:id="7"/>
       <w:r>
         <w:t xml:space="preserve">misrepresents </w:t>
       </w:r>
-      <w:commentRangeEnd w:id="6"/>
+      <w:commentRangeEnd w:id="7"/>
       <w:r>
         <w:rPr>
           <w:rStyle w:val="CommentReference"/>
         </w:rPr>
-        <w:commentReference w:id="6"/>
+        <w:commentReference w:id="7"/>
       </w:r>
       <w:r>
         <w:t>the original data in favor of maximizing site-sessions.</w:t>
@@ -525,8 +522,8 @@
       <w:pPr>
         <w:pStyle w:val="Heading2"/>
       </w:pPr>
-      <w:bookmarkStart w:id="7" w:name="model-structure"/>
-      <w:bookmarkEnd w:id="7"/>
+      <w:bookmarkStart w:id="8" w:name="model-structure"/>
+      <w:bookmarkEnd w:id="8"/>
       <w:r>
         <w:t>Model Structure</w:t>
       </w:r>
@@ -705,9 +702,8 @@
         <w:rPr>
           <w:noProof/>
         </w:rPr>
-        <w:lastRenderedPageBreak/>
         <w:drawing>
-          <wp:inline distT="0" distB="0" distL="0" distR="0">
+          <wp:inline distT="0" distB="0" distL="0" distR="0" wp14:anchorId="78B60DD8" wp14:editId="7B3E0576">
             <wp:extent cx="5334000" cy="5397752"/>
             <wp:effectExtent l="0" t="0" r="0" b="0"/>
             <wp:docPr id="3" name="Picture" descr="Estimated half-normal detection curves for a SECR model fit to all 1019 genetic hair samples, where g0 varied by time and sex (g0 ~ t + Sex) and \sigma varied by sex only (\sigma ~ Sex)."/>
@@ -805,8 +801,8 @@
       <w:pPr>
         <w:pStyle w:val="Heading2"/>
       </w:pPr>
-      <w:bookmarkStart w:id="8" w:name="model-fitting"/>
-      <w:bookmarkEnd w:id="8"/>
+      <w:bookmarkStart w:id="9" w:name="model-fitting"/>
+      <w:bookmarkEnd w:id="9"/>
       <w:r>
         <w:t>Model Fitting</w:t>
       </w:r>
@@ -857,17 +853,11 @@
         </m:r>
       </m:oMath>
       <w:r>
-        <w:t xml:space="preserve"> represents the difference from the lowest scoring model and the compared model. All models were fit using the R programming language and package secr. 'b' represents a behavior covariate, 't' </w:t>
-      </w:r>
-      <w:r>
-        <w:lastRenderedPageBreak/>
-        <w:t>represents a non-linear time covariate, and 'Sex' a sex covariate.</w:t>
+        <w:t xml:space="preserve"> represents the difference from the lowest scoring model and the compared model. All models were fit using the R programming language and package secr. 'b' represents a behavior covariate, 't' represents a non-linear time covariate, and 'Sex' a sex covariate.</w:t>
       </w:r>
       <w:r>
         <w:br/>
       </w:r>
-      <w:bookmarkStart w:id="9" w:name="_GoBack"/>
-      <w:bookmarkEnd w:id="9"/>
     </w:p>
     <w:tbl>
       <w:tblPr>
@@ -1360,7 +1350,7 @@
           <w:noProof/>
         </w:rPr>
         <w:drawing>
-          <wp:inline distT="0" distB="0" distL="0" distR="0">
+          <wp:inline distT="0" distB="0" distL="0" distR="0" wp14:anchorId="15647296" wp14:editId="498C9B90">
             <wp:extent cx="5334000" cy="4797245"/>
             <wp:effectExtent l="0" t="0" r="0" b="0"/>
             <wp:docPr id="4" name="Picture" descr="Visual representation of simulations performed in this study; We subsampled 1019 hair snare samples using a number of subsampling methods and size combinations for the purpose of comparing density estimates and associated biases."/>
@@ -2854,7 +2844,7 @@
           <w:noProof/>
         </w:rPr>
         <w:drawing>
-          <wp:inline distT="0" distB="0" distL="0" distR="0">
+          <wp:inline distT="0" distB="0" distL="0" distR="0" wp14:anchorId="3238D08F" wp14:editId="48A5D158">
             <wp:extent cx="5334000" cy="5408365"/>
             <wp:effectExtent l="0" t="0" r="0" b="0"/>
             <wp:docPr id="5" name="Picture" descr="Derived density estimates of a spatially explicit capture-recapture model fitted to n=450 subsamples of 1019 hair clusters using the four subsampling methods described in Figure 2. The red horizontal line represents the full dataset estimate (n=1019) for each model."/>
@@ -3602,7 +3592,7 @@
           <w:noProof/>
         </w:rPr>
         <w:drawing>
-          <wp:inline distT="0" distB="0" distL="0" distR="0">
+          <wp:inline distT="0" distB="0" distL="0" distR="0" wp14:anchorId="1C5CFD2E" wp14:editId="366989E1">
             <wp:extent cx="5334000" cy="3368842"/>
             <wp:effectExtent l="0" t="0" r="0" b="0"/>
             <wp:docPr id="6" name="Picture" descr="Derived density estimates of a SECR model fitted to various size subsamples (250 to 950 by 100) of 1019 hair clusters using one of two subsampling methods (SimpleRandom and Spread.one) described in Figure 2. The horizontal red line indicates the density estimate when fitting the given model to the full dataset."/>
@@ -3661,7 +3651,7 @@
           <w:noProof/>
         </w:rPr>
         <w:drawing>
-          <wp:inline distT="0" distB="0" distL="0" distR="0">
+          <wp:inline distT="0" distB="0" distL="0" distR="0" wp14:anchorId="09DB511C" wp14:editId="3DC366E1">
             <wp:extent cx="5334000" cy="5700458"/>
             <wp:effectExtent l="0" t="0" r="0" b="0"/>
             <wp:docPr id="7" name="Picture" descr="Estimated g0 (initial capture probability) and g0b (difference between initial and recapture probability) for different sample sizes of two subsampling types, SimpleRandom and Spread.one (described in Figure 2). The horizontal red line indicates the value when fitting this model (g0 ~ b + t + Sex) on the full dataset. The other four models displayed similar effects with respect to g0. The other two models which included a behavioral covariate for g0 displayed similar trends with respect to g0b."/>
@@ -4528,7 +4518,7 @@
 
 <file path=word/comments.xml><?xml version="1.0" encoding="utf-8"?>
 <w:comments xmlns:wpc="http://schemas.microsoft.com/office/word/2010/wordprocessingCanvas" xmlns:mo="http://schemas.microsoft.com/office/mac/office/2008/main" xmlns:mc="http://schemas.openxmlformats.org/markup-compatibility/2006" xmlns:mv="urn:schemas-microsoft-com:mac:vml" xmlns:o="urn:schemas-microsoft-com:office:office" xmlns:r="http://schemas.openxmlformats.org/officeDocument/2006/relationships" xmlns:m="http://schemas.openxmlformats.org/officeDocument/2006/math" xmlns:v="urn:schemas-microsoft-com:vml" xmlns:wp14="http://schemas.microsoft.com/office/word/2010/wordprocessingDrawing" xmlns:wp="http://schemas.openxmlformats.org/drawingml/2006/wordprocessingDrawing" xmlns:w10="urn:schemas-microsoft-com:office:word" xmlns:w="http://schemas.openxmlformats.org/wordprocessingml/2006/main" xmlns:w14="http://schemas.microsoft.com/office/word/2010/wordml" xmlns:wpg="http://schemas.microsoft.com/office/word/2010/wordprocessingGroup" xmlns:wpi="http://schemas.microsoft.com/office/word/2010/wordprocessingInk" xmlns:wne="http://schemas.microsoft.com/office/word/2006/wordml" xmlns:wps="http://schemas.microsoft.com/office/word/2010/wordprocessingShape" mc:Ignorable="w14 wp14">
-  <w:comment w:id="6" w:author="Nick" w:date="2016-10-04T15:30:00Z" w:initials="N">
+  <w:comment w:id="7" w:author="Nick" w:date="2016-10-04T15:30:00Z" w:initials="N">
     <w:p>
       <w:pPr>
         <w:pStyle w:val="CommentText"/>

</xml_diff>